<commit_message>
changed title of docx
</commit_message>
<xml_diff>
--- a/Exposee_BA_EW.docx
+++ b/Exposee_BA_EW.docx
@@ -44,6 +44,12 @@
         </w:rPr>
         <w:t>Exposee</w:t>
       </w:r>
+      <w:r>
+        <w:rPr>
+          <w:lang w:val="de-DE"/>
+        </w:rPr>
+        <w:t xml:space="preserve"> zur Bachelorarbeit mit dem Titel:</w:t>
+      </w:r>
     </w:p>
     <w:p>
       <w:pPr>
@@ -56,13 +62,7 @@
         <w:rPr>
           <w:lang w:val="de-DE"/>
         </w:rPr>
-        <w:t xml:space="preserve">Was uns am Laufen hält: </w:t>
-      </w:r>
-      <w:r>
-        <w:rPr>
-          <w:lang w:val="de-DE"/>
-        </w:rPr>
-        <w:t>Vorhersagen von Bewegungsadhärenz durch negativen Affekt und Attributionsstile</w:t>
+        <w:t>Was uns am Laufen hält: Vorhersagen von Bewegungsadhärenz durch negativen Affekt und Attributionsstile</w:t>
       </w:r>
     </w:p>
     <w:p>
@@ -158,13 +158,7 @@
         <w:rPr>
           <w:lang w:val="de-DE"/>
         </w:rPr>
-        <w:t xml:space="preserve"> (Humboldt-Universität zu Berlin)</w:t>
-      </w:r>
-      <w:r>
-        <w:rPr>
-          <w:lang w:val="de-DE"/>
-        </w:rPr>
-        <w:t xml:space="preserve"> </w:t>
+        <w:t xml:space="preserve"> (Humboldt-Universität zu Berlin) </w:t>
       </w:r>
     </w:p>
     <w:p>
@@ -346,13 +340,7 @@
         <w:rPr>
           <w:lang w:val="de-DE"/>
         </w:rPr>
-        <w:t>). Ziel ist es, das Zusammenspiel</w:t>
-      </w:r>
-      <w:r>
-        <w:rPr>
-          <w:lang w:val="de-DE"/>
-        </w:rPr>
-        <w:t xml:space="preserve"> dieser Variablen und deren Einfluss auf Bewegungsförderung und Wohlbefinden erwachsener Sporttreibender zu untersuchen. Im Projekt habe ich als Praktikant mitgewirkt. Ich habe eine Pilotstudie zusammen mit der betreuenden Person geplant und mit Studierenden als Versuchspersonen durchgeführt. Dabei habe </w:t>
+        <w:t xml:space="preserve">). Ziel ist es, das Zusammenspiel dieser Variablen und deren Einfluss auf Bewegungsförderung und Wohlbefinden erwachsener Sporttreibender zu untersuchen. Im Projekt habe ich als Praktikant mitgewirkt. Ich habe eine Pilotstudie zusammen mit der betreuenden Person geplant und mit Studierenden als Versuchspersonen durchgeführt. Dabei habe </w:t>
       </w:r>
       <w:r>
         <w:rPr>
@@ -564,13 +552,7 @@
         <w:rPr>
           <w:lang w:val="de-DE"/>
         </w:rPr>
-        <w:t xml:space="preserve">). Das Modell wurde </w:t>
-      </w:r>
-      <w:r>
-        <w:rPr>
-          <w:lang w:val="de-DE"/>
-        </w:rPr>
-        <w:t>in Bezug auf Populationen mit bewegungsarmer Lebensweise (</w:t>
+        <w:t>). Das Modell wurde in Bezug auf Populationen mit bewegungsarmer Lebensweise (</w:t>
       </w:r>
       <w:hyperlink w:anchor="ref-Marcus1993">
         <w:r>
@@ -1181,13 +1163,7 @@
           <w:lang w:val="de-DE"/>
         </w:rPr>
         <w:lastRenderedPageBreak/>
-        <w:t>L</w:t>
-      </w:r>
-      <w:r>
-        <w:rPr>
-          <w:lang w:val="de-DE"/>
-        </w:rPr>
-        <w:t>iteraturverzeichnis</w:t>
+        <w:t>Literaturverzeichnis</w:t>
       </w:r>
     </w:p>
     <w:p>
@@ -1700,6 +1676,9 @@
       <w:pPr>
         <w:pStyle w:val="Bibliography"/>
         <w:spacing w:line="360" w:lineRule="auto"/>
+        <w:rPr>
+          <w:lang w:val="de-DE"/>
+        </w:rPr>
       </w:pPr>
       <w:bookmarkStart w:id="23" w:name="ref-winter1994manual"/>
       <w:bookmarkEnd w:id="22"/>
@@ -1714,13 +1693,36 @@
         <w:t>Manual for scoring motive imagery in running text</w:t>
       </w:r>
       <w:r>
-        <w:t xml:space="preserve"> (4th ed.). University of Michigan.</w:t>
+        <w:t xml:space="preserve"> (4th ed.). </w:t>
+      </w:r>
+      <w:r>
+        <w:rPr>
+          <w:lang w:val="de-DE"/>
+        </w:rPr>
+        <w:t xml:space="preserve">University </w:t>
+      </w:r>
+      <w:proofErr w:type="spellStart"/>
+      <w:r>
+        <w:rPr>
+          <w:lang w:val="de-DE"/>
+        </w:rPr>
+        <w:t>of</w:t>
+      </w:r>
+      <w:proofErr w:type="spellEnd"/>
+      <w:r>
+        <w:rPr>
+          <w:lang w:val="de-DE"/>
+        </w:rPr>
+        <w:t xml:space="preserve"> Michigan.</w:t>
       </w:r>
     </w:p>
     <w:p>
       <w:pPr>
         <w:pStyle w:val="Bibliography"/>
         <w:spacing w:line="360" w:lineRule="auto"/>
+        <w:rPr>
+          <w:lang w:val="de-DE"/>
+        </w:rPr>
         <w:sectPr>
           <w:headerReference w:type="default" r:id="rId21"/>
           <w:pgSz w:w="12240" w:h="15840"/>
@@ -1740,18 +1742,18 @@
         <w:rPr>
           <w:b/>
           <w:bCs/>
+          <w:lang w:val="de-DE"/>
         </w:rPr>
       </w:pPr>
-      <w:proofErr w:type="spellStart"/>
       <w:r>
         <w:rPr>
           <w:b/>
           <w:bCs/>
+          <w:lang w:val="de-DE"/>
         </w:rPr>
         <w:lastRenderedPageBreak/>
         <w:t>Anhang</w:t>
       </w:r>
-      <w:proofErr w:type="spellEnd"/>
     </w:p>
     <w:p>
       <w:pPr>
@@ -1760,23 +1762,16 @@
         <w:rPr>
           <w:b/>
           <w:bCs/>
+          <w:lang w:val="de-DE"/>
         </w:rPr>
       </w:pPr>
-      <w:proofErr w:type="spellStart"/>
       <w:r>
         <w:rPr>
           <w:b/>
           <w:bCs/>
-        </w:rPr>
-        <w:t>Tabelle</w:t>
-      </w:r>
-      <w:proofErr w:type="spellEnd"/>
-      <w:r>
-        <w:rPr>
-          <w:b/>
-          <w:bCs/>
-        </w:rPr>
-        <w:t xml:space="preserve"> 1 </w:t>
+          <w:lang w:val="de-DE"/>
+        </w:rPr>
+        <w:t xml:space="preserve">Tabelle 1 </w:t>
       </w:r>
     </w:p>
     <w:p>
@@ -8072,19 +8067,8 @@
                 <w:sz w:val="20"/>
                 <w:szCs w:val="20"/>
               </w:rPr>
-              <w:t xml:space="preserve"> </w:t>
+              <w:t xml:space="preserve"> durchführen</w:t>
             </w:r>
-            <w:proofErr w:type="spellStart"/>
-            <w:r>
-              <w:rPr>
-                <w:rFonts w:ascii="Arial" w:eastAsia="Times New Roman" w:hAnsi="Arial" w:cs="Arial"/>
-                <w:color w:val="FFFFFF"/>
-                <w:sz w:val="20"/>
-                <w:szCs w:val="20"/>
-              </w:rPr>
-              <w:t>durchführen</w:t>
-            </w:r>
-            <w:proofErr w:type="spellEnd"/>
           </w:p>
         </w:tc>
         <w:tc>

</xml_diff>